<commit_message>
Project Proposal Now Includes GIT Repo Link
</commit_message>
<xml_diff>
--- a/Project Proposal.docx
+++ b/Project Proposal.docx
@@ -166,12 +166,31 @@
         <w:t>Project Repository</w:t>
       </w:r>
     </w:p>
-    <w:p>
+    <w:p/>
+    <w:p>
+      <w:pPr>
+        <w:rPr>
+          <w:b/>
+        </w:rPr>
+      </w:pPr>
+      <w:r>
+        <w:rPr>
+          <w:b/>
+        </w:rPr>
+        <w:t>GIT Repository</w:t>
+      </w:r>
       <w:bookmarkStart w:id="0" w:name="_GoBack"/>
-      <w:r>
-        <w:t>https://github.com/pholohan/GreenGuard.git</w:t>
-      </w:r>
       <w:bookmarkEnd w:id="0"/>
+    </w:p>
+    <w:p>
+      <w:hyperlink r:id="rId5" w:history="1">
+        <w:r>
+          <w:rPr>
+            <w:rStyle w:val="Hyperlink"/>
+          </w:rPr>
+          <w:t>https://github.com/pholohan/GreenGuard</w:t>
+        </w:r>
+      </w:hyperlink>
     </w:p>
     <w:sectPr>
       <w:pgSz w:w="11906" w:h="16838"/>
@@ -736,6 +755,18 @@
       <w:contextualSpacing/>
     </w:pPr>
   </w:style>
+  <w:style w:type="character" w:styleId="Hyperlink">
+    <w:name w:val="Hyperlink"/>
+    <w:basedOn w:val="DefaultParagraphFont"/>
+    <w:uiPriority w:val="99"/>
+    <w:semiHidden/>
+    <w:unhideWhenUsed/>
+    <w:rsid w:val="00E422C7"/>
+    <w:rPr>
+      <w:color w:val="0000FF"/>
+      <w:u w:val="single"/>
+    </w:rPr>
+  </w:style>
 </w:styles>
 </file>
 

</xml_diff>